<commit_message>
edit on names and id
</commit_message>
<xml_diff>
--- a/Assignment 1/A1.docx
+++ b/Assignment 1/A1.docx
@@ -42,7 +42,7 @@
                 <w:rFonts w:ascii="Times New Roman" w:hAnsi="Times New Roman" w:cs="Times New Roman"/>
                 <w:noProof/>
                 <w:sz w:val="18"/>
-                <w:lang w:val="en-TT" w:eastAsia="en-TT"/>
+                <w:lang w:val="en-US"/>
               </w:rPr>
               <w:drawing>
                 <wp:inline distT="0" distB="0" distL="0" distR="0" wp14:anchorId="07F3FEAB" wp14:editId="367DA835">
@@ -240,6 +240,7 @@
         <w:spacing w:line="276" w:lineRule="auto"/>
         <w:rPr>
           <w:rFonts w:ascii="Times New Roman" w:hAnsi="Times New Roman" w:cs="Times New Roman"/>
+          <w:sz w:val="28"/>
         </w:rPr>
       </w:pPr>
       <w:bookmarkStart w:id="0" w:name="h.dcd1a09hcs0w" w:colFirst="0" w:colLast="0"/>
@@ -249,7 +250,30 @@
           <w:rFonts w:ascii="Times New Roman" w:hAnsi="Times New Roman" w:cs="Times New Roman"/>
           <w:sz w:val="28"/>
         </w:rPr>
-        <w:t>Student(s) Name(s):    Matthew Ganpat - 812002121</w:t>
+        <w:t xml:space="preserve">Student(s) Name(s):    </w:t>
+      </w:r>
+      <w:r>
+        <w:rPr>
+          <w:rFonts w:ascii="Times New Roman" w:hAnsi="Times New Roman" w:cs="Times New Roman"/>
+          <w:sz w:val="28"/>
+        </w:rPr>
+        <w:tab/>
+      </w:r>
+      <w:r>
+        <w:rPr>
+          <w:rFonts w:ascii="Times New Roman" w:hAnsi="Times New Roman" w:cs="Times New Roman"/>
+          <w:sz w:val="28"/>
+        </w:rPr>
+        <w:t xml:space="preserve">Student(s) ID No.:  </w:t>
+      </w:r>
+      <w:bookmarkStart w:id="1" w:name="_GoBack"/>
+      <w:bookmarkEnd w:id="1"/>
+      <w:r>
+        <w:rPr>
+          <w:rFonts w:ascii="Times New Roman" w:hAnsi="Times New Roman" w:cs="Times New Roman"/>
+          <w:sz w:val="28"/>
+        </w:rPr>
+        <w:t xml:space="preserve">      </w:t>
       </w:r>
     </w:p>
     <w:p>
@@ -263,14 +287,12 @@
           <w:rFonts w:ascii="Times New Roman" w:hAnsi="Times New Roman" w:cs="Times New Roman"/>
         </w:rPr>
       </w:pPr>
-      <w:bookmarkStart w:id="1" w:name="h.m7vlar1k8ln2" w:colFirst="0" w:colLast="0"/>
-      <w:bookmarkEnd w:id="1"/>
       <w:r>
         <w:rPr>
           <w:rFonts w:ascii="Times New Roman" w:hAnsi="Times New Roman" w:cs="Times New Roman"/>
           <w:sz w:val="28"/>
         </w:rPr>
-        <w:t xml:space="preserve"> </w:t>
+        <w:t>Matthew Ganpat………………………………………………………</w:t>
       </w:r>
       <w:r>
         <w:rPr>
@@ -278,8 +300,16 @@
           <w:sz w:val="28"/>
         </w:rPr>
         <w:tab/>
-        <w:t xml:space="preserve">                    Devindra Mahadeo - 812117346</w:t>
-      </w:r>
+      </w:r>
+      <w:r>
+        <w:rPr>
+          <w:rFonts w:ascii="Times New Roman" w:hAnsi="Times New Roman" w:cs="Times New Roman"/>
+          <w:sz w:val="28"/>
+        </w:rPr>
+        <w:t>812002121</w:t>
+      </w:r>
+      <w:bookmarkStart w:id="2" w:name="h.m7vlar1k8ln2" w:colFirst="0" w:colLast="0"/>
+      <w:bookmarkEnd w:id="2"/>
     </w:p>
     <w:p>
       <w:pPr>
@@ -288,19 +318,37 @@
           <w:tab w:val="right" w:pos="9000"/>
         </w:tabs>
         <w:spacing w:line="276" w:lineRule="auto"/>
-        <w:ind w:left="2160" w:firstLine="720"/>
-        <w:rPr>
-          <w:rFonts w:ascii="Times New Roman" w:hAnsi="Times New Roman" w:cs="Times New Roman"/>
-        </w:rPr>
-      </w:pPr>
-      <w:bookmarkStart w:id="2" w:name="h.aj30yhaq7sh5" w:colFirst="0" w:colLast="0"/>
-      <w:bookmarkEnd w:id="2"/>
+        <w:rPr>
+          <w:rFonts w:ascii="Times New Roman" w:hAnsi="Times New Roman" w:cs="Times New Roman"/>
+        </w:rPr>
+      </w:pPr>
       <w:r>
         <w:rPr>
           <w:rFonts w:ascii="Times New Roman" w:hAnsi="Times New Roman" w:cs="Times New Roman"/>
           <w:sz w:val="28"/>
         </w:rPr>
-        <w:t xml:space="preserve">  Justin Joseph - 812001650</w:t>
+        <w:t>D</w:t>
+      </w:r>
+      <w:r>
+        <w:rPr>
+          <w:rFonts w:ascii="Times New Roman" w:hAnsi="Times New Roman" w:cs="Times New Roman"/>
+          <w:sz w:val="28"/>
+        </w:rPr>
+        <w:t>evindra Mahadeo……………………………………………………</w:t>
+      </w:r>
+      <w:r>
+        <w:rPr>
+          <w:rFonts w:ascii="Times New Roman" w:hAnsi="Times New Roman" w:cs="Times New Roman"/>
+          <w:sz w:val="28"/>
+        </w:rPr>
+        <w:tab/>
+      </w:r>
+      <w:r>
+        <w:rPr>
+          <w:rFonts w:ascii="Times New Roman" w:hAnsi="Times New Roman" w:cs="Times New Roman"/>
+          <w:sz w:val="28"/>
+        </w:rPr>
+        <w:t>812117346</w:t>
       </w:r>
     </w:p>
     <w:p>
@@ -314,27 +362,29 @@
           <w:rFonts w:ascii="Times New Roman" w:hAnsi="Times New Roman" w:cs="Times New Roman"/>
         </w:rPr>
       </w:pPr>
-      <w:bookmarkStart w:id="3" w:name="h.35bxgyk3xekx" w:colFirst="0" w:colLast="0"/>
+      <w:bookmarkStart w:id="3" w:name="h.aj30yhaq7sh5" w:colFirst="0" w:colLast="0"/>
       <w:bookmarkEnd w:id="3"/>
       <w:r>
         <w:rPr>
           <w:rFonts w:ascii="Times New Roman" w:hAnsi="Times New Roman" w:cs="Times New Roman"/>
           <w:sz w:val="28"/>
         </w:rPr>
+        <w:t>Justin Joseph………………………………………………………….</w:t>
+      </w:r>
+      <w:r>
+        <w:rPr>
+          <w:rFonts w:ascii="Times New Roman" w:hAnsi="Times New Roman" w:cs="Times New Roman"/>
+          <w:sz w:val="28"/>
+        </w:rPr>
         <w:tab/>
-        <w:t xml:space="preserve">     Satyam Rampersad - 812002258   </w:t>
-      </w:r>
-    </w:p>
-    <w:p>
-      <w:pPr>
-        <w:tabs>
-          <w:tab w:val="left" w:pos="1418"/>
-        </w:tabs>
-        <w:spacing w:line="276" w:lineRule="auto"/>
-        <w:rPr>
-          <w:rFonts w:ascii="Times New Roman" w:hAnsi="Times New Roman" w:cs="Times New Roman"/>
-        </w:rPr>
-      </w:pPr>
+      </w:r>
+      <w:r>
+        <w:rPr>
+          <w:rFonts w:ascii="Times New Roman" w:hAnsi="Times New Roman" w:cs="Times New Roman"/>
+          <w:sz w:val="28"/>
+        </w:rPr>
+        <w:t>812001650</w:t>
+      </w:r>
     </w:p>
     <w:p>
       <w:pPr>
@@ -347,64 +397,65 @@
           <w:rFonts w:ascii="Times New Roman" w:hAnsi="Times New Roman" w:cs="Times New Roman"/>
         </w:rPr>
       </w:pPr>
+      <w:bookmarkStart w:id="4" w:name="h.35bxgyk3xekx" w:colFirst="0" w:colLast="0"/>
+      <w:bookmarkEnd w:id="4"/>
       <w:r>
         <w:rPr>
           <w:rFonts w:ascii="Times New Roman" w:hAnsi="Times New Roman" w:cs="Times New Roman"/>
           <w:sz w:val="28"/>
         </w:rPr>
-        <w:t>Student(s) ID No.:        812002121</w:t>
+        <w:t>S</w:t>
+      </w:r>
+      <w:r>
+        <w:rPr>
+          <w:rFonts w:ascii="Times New Roman" w:hAnsi="Times New Roman" w:cs="Times New Roman"/>
+          <w:sz w:val="28"/>
+        </w:rPr>
+        <w:t>atyam Rampersad……………………………………………………</w:t>
+      </w:r>
+      <w:r>
+        <w:rPr>
+          <w:rFonts w:ascii="Times New Roman" w:hAnsi="Times New Roman" w:cs="Times New Roman"/>
+          <w:sz w:val="28"/>
+        </w:rPr>
+        <w:tab/>
+      </w:r>
+      <w:r>
+        <w:rPr>
+          <w:rFonts w:ascii="Times New Roman" w:hAnsi="Times New Roman" w:cs="Times New Roman"/>
+          <w:sz w:val="28"/>
+        </w:rPr>
+        <w:t xml:space="preserve">812002258   </w:t>
       </w:r>
     </w:p>
     <w:p>
       <w:pPr>
         <w:tabs>
           <w:tab w:val="left" w:pos="1418"/>
-          <w:tab w:val="right" w:pos="9000"/>
         </w:tabs>
         <w:spacing w:line="276" w:lineRule="auto"/>
         <w:rPr>
           <w:rFonts w:ascii="Times New Roman" w:hAnsi="Times New Roman" w:cs="Times New Roman"/>
         </w:rPr>
       </w:pPr>
-      <w:r>
+    </w:p>
+    <w:p>
+      <w:pPr>
+        <w:spacing w:line="276" w:lineRule="auto"/>
         <w:rPr>
           <w:rFonts w:ascii="Times New Roman" w:hAnsi="Times New Roman" w:cs="Times New Roman"/>
           <w:sz w:val="28"/>
         </w:rPr>
-        <w:tab/>
-        <w:t xml:space="preserve">                    812117346</w:t>
-      </w:r>
+      </w:pPr>
     </w:p>
     <w:p>
       <w:pPr>
         <w:spacing w:line="276" w:lineRule="auto"/>
         <w:rPr>
           <w:rFonts w:ascii="Times New Roman" w:hAnsi="Times New Roman" w:cs="Times New Roman"/>
-        </w:rPr>
-      </w:pPr>
-      <w:r>
-        <w:rPr>
-          <w:rFonts w:ascii="Times New Roman" w:hAnsi="Times New Roman" w:cs="Times New Roman"/>
           <w:sz w:val="28"/>
         </w:rPr>
-        <w:t xml:space="preserve">                                      812001650</w:t>
-      </w:r>
-    </w:p>
-    <w:p>
-      <w:pPr>
-        <w:spacing w:line="276" w:lineRule="auto"/>
-        <w:ind w:left="2160"/>
-        <w:rPr>
-          <w:rFonts w:ascii="Times New Roman" w:hAnsi="Times New Roman" w:cs="Times New Roman"/>
-        </w:rPr>
-      </w:pPr>
-      <w:r>
-        <w:rPr>
-          <w:rFonts w:ascii="Times New Roman" w:hAnsi="Times New Roman" w:cs="Times New Roman"/>
-          <w:sz w:val="28"/>
-        </w:rPr>
-        <w:t xml:space="preserve">           812002258</w:t>
-      </w:r>
+      </w:pPr>
     </w:p>
     <w:p>
       <w:pPr>
@@ -478,6 +529,7 @@
           <w:sz w:val="28"/>
         </w:rPr>
         <w:tab/>
+        <w:t>Mr. Mc Colin Fontenelle</w:t>
       </w:r>
     </w:p>
     <w:p>
@@ -488,14 +540,6 @@
           <w:sz w:val="28"/>
         </w:rPr>
       </w:pPr>
-      <w:r>
-        <w:rPr>
-          <w:rFonts w:ascii="Times New Roman" w:hAnsi="Times New Roman" w:cs="Times New Roman"/>
-          <w:sz w:val="28"/>
-        </w:rPr>
-        <w:tab/>
-        <w:t>Mr. Mc Colin Fontenelle</w:t>
-      </w:r>
     </w:p>
     <w:sdt>
       <w:sdtPr>
@@ -2009,7 +2053,7 @@
           <w:rFonts w:ascii="Times New Roman" w:hAnsi="Times New Roman" w:cs="Times New Roman"/>
         </w:rPr>
       </w:pPr>
-      <w:bookmarkStart w:id="4" w:name="_Toc412240043"/>
+      <w:bookmarkStart w:id="5" w:name="_Toc412240043"/>
       <w:r>
         <w:rPr>
           <w:rFonts w:ascii="Times New Roman" w:hAnsi="Times New Roman" w:cs="Times New Roman"/>
@@ -2017,7 +2061,7 @@
         <w:lastRenderedPageBreak/>
         <w:t>Website Requirements specification</w:t>
       </w:r>
-      <w:bookmarkEnd w:id="4"/>
+      <w:bookmarkEnd w:id="5"/>
     </w:p>
     <w:p>
       <w:pPr>
@@ -2121,7 +2165,7 @@
       <w:pPr>
         <w:pStyle w:val="Heading2"/>
       </w:pPr>
-      <w:bookmarkStart w:id="5" w:name="_Toc412240044"/>
+      <w:bookmarkStart w:id="6" w:name="_Toc412240044"/>
       <w:r>
         <w:lastRenderedPageBreak/>
         <w:t xml:space="preserve">1.1 </w:t>
@@ -2132,7 +2176,7 @@
       <w:r>
         <w:t xml:space="preserve"> and E commerce Rational</w:t>
       </w:r>
-      <w:bookmarkEnd w:id="5"/>
+      <w:bookmarkEnd w:id="6"/>
     </w:p>
     <w:p>
       <w:pPr>
@@ -4395,7 +4439,7 @@
           <w:sz w:val="24"/>
         </w:rPr>
       </w:pPr>
-      <w:bookmarkStart w:id="6" w:name="_Toc412240045"/>
+      <w:bookmarkStart w:id="7" w:name="_Toc412240045"/>
       <w:r>
         <w:rPr>
           <w:rFonts w:ascii="Times New Roman" w:eastAsia="Times New Roman" w:hAnsi="Times New Roman" w:cs="Times New Roman"/>
@@ -4404,7 +4448,7 @@
         <w:lastRenderedPageBreak/>
         <w:t>General Description</w:t>
       </w:r>
-      <w:bookmarkEnd w:id="6"/>
+      <w:bookmarkEnd w:id="7"/>
     </w:p>
     <w:p/>
     <w:p>
@@ -4578,7 +4622,7 @@
           <w:rFonts w:ascii="Times New Roman" w:eastAsia="Times New Roman" w:hAnsi="Times New Roman" w:cs="Times New Roman"/>
         </w:rPr>
       </w:pPr>
-      <w:bookmarkStart w:id="7" w:name="_Toc412240046"/>
+      <w:bookmarkStart w:id="8" w:name="_Toc412240046"/>
       <w:r>
         <w:rPr>
           <w:rFonts w:ascii="Times New Roman" w:eastAsia="Times New Roman" w:hAnsi="Times New Roman" w:cs="Times New Roman"/>
@@ -4592,7 +4636,7 @@
         </w:rPr>
         <w:t>User Personas and Characteristics</w:t>
       </w:r>
-      <w:bookmarkEnd w:id="7"/>
+      <w:bookmarkEnd w:id="8"/>
       <w:r>
         <w:rPr>
           <w:rFonts w:ascii="Times New Roman" w:eastAsia="Times New Roman" w:hAnsi="Times New Roman" w:cs="Times New Roman"/>
@@ -7316,7 +7360,7 @@
           <w:rFonts w:ascii="Times New Roman" w:eastAsia="Times New Roman" w:hAnsi="Times New Roman" w:cs="Times New Roman"/>
         </w:rPr>
       </w:pPr>
-      <w:bookmarkStart w:id="8" w:name="_Toc412240047"/>
+      <w:bookmarkStart w:id="9" w:name="_Toc412240047"/>
       <w:r>
         <w:rPr>
           <w:rFonts w:ascii="Times New Roman" w:eastAsia="Times New Roman" w:hAnsi="Times New Roman" w:cs="Times New Roman"/>
@@ -7330,7 +7374,7 @@
         </w:rPr>
         <w:t>Website Perspective</w:t>
       </w:r>
-      <w:bookmarkEnd w:id="8"/>
+      <w:bookmarkEnd w:id="9"/>
     </w:p>
     <w:p>
       <w:pPr>
@@ -7521,7 +7565,7 @@
           <w:rFonts w:ascii="Times New Roman" w:eastAsia="Times New Roman" w:hAnsi="Times New Roman" w:cs="Times New Roman"/>
         </w:rPr>
       </w:pPr>
-      <w:bookmarkStart w:id="9" w:name="_Toc412240048"/>
+      <w:bookmarkStart w:id="10" w:name="_Toc412240048"/>
       <w:r>
         <w:rPr>
           <w:rFonts w:ascii="Times New Roman" w:eastAsia="Times New Roman" w:hAnsi="Times New Roman" w:cs="Times New Roman"/>
@@ -7535,7 +7579,7 @@
         </w:rPr>
         <w:t>Overview of Functional Requirements</w:t>
       </w:r>
-      <w:bookmarkEnd w:id="9"/>
+      <w:bookmarkEnd w:id="10"/>
     </w:p>
     <w:p/>
     <w:p/>
@@ -7898,8 +7942,6 @@
           <w:rFonts w:ascii="Times New Roman" w:hAnsi="Times New Roman" w:cs="Times New Roman"/>
         </w:rPr>
       </w:pPr>
-      <w:bookmarkStart w:id="10" w:name="_GoBack"/>
-      <w:bookmarkEnd w:id="10"/>
     </w:p>
     <w:p>
       <w:pPr>
@@ -10369,7 +10411,7 @@
         <w:rPr>
           <w:rFonts w:ascii="Times New Roman" w:hAnsi="Times New Roman" w:cs="Times New Roman"/>
           <w:noProof/>
-          <w:lang w:val="en-TT" w:eastAsia="en-TT"/>
+          <w:lang w:val="en-US"/>
         </w:rPr>
         <w:drawing>
           <wp:inline distT="114300" distB="114300" distL="114300" distR="114300" wp14:anchorId="439E7793" wp14:editId="315E1F51">
@@ -10575,7 +10617,7 @@
         <w:rPr>
           <w:rFonts w:ascii="Times New Roman" w:hAnsi="Times New Roman" w:cs="Times New Roman"/>
           <w:noProof/>
-          <w:lang w:val="en-TT" w:eastAsia="en-TT"/>
+          <w:lang w:val="en-US"/>
         </w:rPr>
         <w:drawing>
           <wp:inline distT="114300" distB="114300" distL="114300" distR="114300" wp14:anchorId="02E422E6" wp14:editId="051B7513">
@@ -10701,7 +10743,7 @@
         <w:rPr>
           <w:rFonts w:ascii="Times New Roman" w:hAnsi="Times New Roman" w:cs="Times New Roman"/>
           <w:noProof/>
-          <w:lang w:val="en-TT" w:eastAsia="en-TT"/>
+          <w:lang w:val="en-US"/>
         </w:rPr>
         <w:drawing>
           <wp:inline distT="114300" distB="114300" distL="114300" distR="114300" wp14:anchorId="09671121" wp14:editId="5208E470">
@@ -20362,7 +20404,7 @@
         <w:rPr>
           <w:rFonts w:ascii="Times New Roman" w:hAnsi="Times New Roman" w:cs="Times New Roman"/>
           <w:noProof/>
-          <w:lang w:val="en-TT" w:eastAsia="en-TT"/>
+          <w:lang w:val="en-US"/>
         </w:rPr>
         <w:drawing>
           <wp:inline distT="114300" distB="114300" distL="114300" distR="114300" wp14:anchorId="3A3075E2" wp14:editId="70271FD6">
@@ -20486,7 +20528,7 @@
         <w:rPr>
           <w:rFonts w:ascii="Times New Roman" w:hAnsi="Times New Roman" w:cs="Times New Roman"/>
           <w:noProof/>
-          <w:lang w:val="en-TT" w:eastAsia="en-TT"/>
+          <w:lang w:val="en-US"/>
         </w:rPr>
         <w:drawing>
           <wp:inline distT="114300" distB="114300" distL="114300" distR="114300" wp14:anchorId="27FD528C" wp14:editId="3C549DCD">
@@ -20633,7 +20675,7 @@
         <w:rPr>
           <w:rFonts w:ascii="Times New Roman" w:hAnsi="Times New Roman" w:cs="Times New Roman"/>
           <w:noProof/>
-          <w:lang w:val="en-TT" w:eastAsia="en-TT"/>
+          <w:lang w:val="en-US"/>
         </w:rPr>
         <w:drawing>
           <wp:inline distT="114300" distB="114300" distL="114300" distR="114300" wp14:anchorId="15368C41" wp14:editId="68AF57BA">
@@ -20780,7 +20822,7 @@
         <w:rPr>
           <w:rFonts w:ascii="Times New Roman" w:hAnsi="Times New Roman" w:cs="Times New Roman"/>
           <w:noProof/>
-          <w:lang w:val="en-TT" w:eastAsia="en-TT"/>
+          <w:lang w:val="en-US"/>
         </w:rPr>
         <w:drawing>
           <wp:inline distT="114300" distB="114300" distL="114300" distR="114300" wp14:anchorId="29C56AAA" wp14:editId="1599CB69">
@@ -20911,7 +20953,7 @@
         <w:rPr>
           <w:rFonts w:ascii="Times New Roman" w:hAnsi="Times New Roman" w:cs="Times New Roman"/>
           <w:noProof/>
-          <w:lang w:val="en-TT" w:eastAsia="en-TT"/>
+          <w:lang w:val="en-US"/>
         </w:rPr>
         <w:drawing>
           <wp:inline distT="114300" distB="114300" distL="114300" distR="114300" wp14:anchorId="481D31D8" wp14:editId="230DF5E0">
@@ -21027,7 +21069,7 @@
         <w:rPr>
           <w:rFonts w:ascii="Times New Roman" w:hAnsi="Times New Roman" w:cs="Times New Roman"/>
           <w:noProof/>
-          <w:lang w:val="en-TT" w:eastAsia="en-TT"/>
+          <w:lang w:val="en-US"/>
         </w:rPr>
         <w:drawing>
           <wp:inline distT="114300" distB="114300" distL="114300" distR="114300" wp14:anchorId="699E5403" wp14:editId="7A09D56C">
@@ -21244,7 +21286,7 @@
           <w:rPr>
             <w:noProof/>
           </w:rPr>
-          <w:t>35</w:t>
+          <w:t>1</w:t>
         </w:r>
         <w:r>
           <w:rPr>
@@ -21300,7 +21342,7 @@
     <w:r>
       <w:rPr>
         <w:noProof/>
-        <w:lang w:val="en-TT" w:eastAsia="en-TT"/>
+        <w:lang w:val="en-US"/>
       </w:rPr>
       <w:drawing>
         <wp:anchor distT="0" distB="0" distL="114300" distR="114300" simplePos="0" relativeHeight="251658240" behindDoc="0" locked="0" layoutInCell="1" allowOverlap="1" wp14:anchorId="5EE68CA7" wp14:editId="4DAECD5E">
@@ -27090,11 +27132,13 @@
   <w:style w:type="character" w:default="1" w:styleId="DefaultParagraphFont">
     <w:name w:val="Default Paragraph Font"/>
     <w:uiPriority w:val="1"/>
+    <w:semiHidden/>
     <w:unhideWhenUsed/>
   </w:style>
   <w:style w:type="table" w:default="1" w:styleId="TableNormal">
     <w:name w:val="Normal Table"/>
     <w:uiPriority w:val="99"/>
+    <w:semiHidden/>
     <w:unhideWhenUsed/>
     <w:tblPr>
       <w:tblInd w:w="0" w:type="dxa"/>
@@ -27939,7 +27983,7 @@
 </file>
 
 <file path=customXml/itemProps1.xml><?xml version="1.0" encoding="utf-8"?>
-<ds:datastoreItem xmlns:ds="http://schemas.openxmlformats.org/officeDocument/2006/customXml" ds:itemID="{A5D8D58C-2571-4599-A3B9-861AFBE573E4}">
+<ds:datastoreItem xmlns:ds="http://schemas.openxmlformats.org/officeDocument/2006/customXml" ds:itemID="{E5AB0897-7F59-4894-ADA6-E4FA0130C019}">
   <ds:schemaRefs>
     <ds:schemaRef ds:uri="http://schemas.openxmlformats.org/officeDocument/2006/bibliography"/>
   </ds:schemaRefs>

</xml_diff>

<commit_message>
update headers and table of content
</commit_message>
<xml_diff>
--- a/Assignment 1/A1.docx
+++ b/Assignment 1/A1.docx
@@ -42,7 +42,7 @@
                 <w:rFonts w:ascii="Times New Roman" w:hAnsi="Times New Roman" w:cs="Times New Roman"/>
                 <w:noProof/>
                 <w:sz w:val="18"/>
-                <w:lang w:val="en-US"/>
+                <w:lang w:val="en-TT" w:eastAsia="en-TT"/>
               </w:rPr>
               <w:drawing>
                 <wp:inline distT="0" distB="0" distL="0" distR="0" wp14:anchorId="07F3FEAB" wp14:editId="367DA835">
@@ -480,7 +480,23 @@
           <w:sz w:val="28"/>
         </w:rPr>
         <w:tab/>
-        <w:t>:…./…./2015</w:t>
+        <w:t>:…</w:t>
+      </w:r>
+      <w:proofErr w:type="gramStart"/>
+      <w:r>
+        <w:rPr>
+          <w:rFonts w:ascii="Times New Roman" w:hAnsi="Times New Roman" w:cs="Times New Roman"/>
+          <w:sz w:val="28"/>
+        </w:rPr>
+        <w:t>./</w:t>
+      </w:r>
+      <w:proofErr w:type="gramEnd"/>
+      <w:r>
+        <w:rPr>
+          <w:rFonts w:ascii="Times New Roman" w:hAnsi="Times New Roman" w:cs="Times New Roman"/>
+          <w:sz w:val="28"/>
+        </w:rPr>
+        <w:t>…./2015</w:t>
       </w:r>
     </w:p>
     <w:p>
@@ -503,8 +519,17 @@
           <w:rFonts w:ascii="Times New Roman" w:hAnsi="Times New Roman" w:cs="Times New Roman"/>
           <w:sz w:val="28"/>
         </w:rPr>
-        <w:t xml:space="preserve"> Dr. Alexander Nikov</w:t>
-      </w:r>
+        <w:t xml:space="preserve"> Dr. Alexander </w:t>
+      </w:r>
+      <w:proofErr w:type="spellStart"/>
+      <w:r>
+        <w:rPr>
+          <w:rFonts w:ascii="Times New Roman" w:hAnsi="Times New Roman" w:cs="Times New Roman"/>
+          <w:sz w:val="28"/>
+        </w:rPr>
+        <w:t>Nikov</w:t>
+      </w:r>
+      <w:proofErr w:type="spellEnd"/>
     </w:p>
     <w:p>
       <w:pPr>
@@ -520,8 +545,17 @@
           <w:sz w:val="28"/>
         </w:rPr>
         <w:tab/>
-        <w:t>Mr. Mc Colin Fontenelle</w:t>
-      </w:r>
+        <w:t xml:space="preserve">Mr. Mc Colin </w:t>
+      </w:r>
+      <w:proofErr w:type="spellStart"/>
+      <w:r>
+        <w:rPr>
+          <w:rFonts w:ascii="Times New Roman" w:hAnsi="Times New Roman" w:cs="Times New Roman"/>
+          <w:sz w:val="28"/>
+        </w:rPr>
+        <w:t>Fontenelle</w:t>
+      </w:r>
+      <w:proofErr w:type="spellEnd"/>
     </w:p>
     <w:p>
       <w:pPr>
@@ -585,7 +619,7 @@
           <w:r>
             <w:fldChar w:fldCharType="separate"/>
           </w:r>
-          <w:hyperlink w:anchor="_Toc412240043" w:history="1">
+          <w:hyperlink w:anchor="_Toc412312128" w:history="1">
             <w:r>
               <w:rPr>
                 <w:rStyle w:val="Hyperlink"/>
@@ -629,7 +663,7 @@
                 <w:noProof/>
                 <w:webHidden/>
               </w:rPr>
-              <w:instrText xml:space="preserve"> PAGEREF _Toc412240043 \h </w:instrText>
+              <w:instrText xml:space="preserve"> PAGEREF _Toc412312128 \h </w:instrText>
             </w:r>
             <w:r>
               <w:rPr>
@@ -649,7 +683,7 @@
                 <w:noProof/>
                 <w:webHidden/>
               </w:rPr>
-              <w:t>4</w:t>
+              <w:t>3</w:t>
             </w:r>
             <w:r>
               <w:rPr>
@@ -672,7 +706,7 @@
               <w:lang w:val="en-TT" w:eastAsia="en-TT"/>
             </w:rPr>
           </w:pPr>
-          <w:hyperlink w:anchor="_Toc412240044" w:history="1">
+          <w:hyperlink w:anchor="_Toc412312129" w:history="1">
             <w:r>
               <w:rPr>
                 <w:rStyle w:val="Hyperlink"/>
@@ -699,7 +733,7 @@
                 <w:noProof/>
                 <w:webHidden/>
               </w:rPr>
-              <w:instrText xml:space="preserve"> PAGEREF _Toc412240044 \h </w:instrText>
+              <w:instrText xml:space="preserve"> PAGEREF _Toc412312129 \h </w:instrText>
             </w:r>
             <w:r>
               <w:rPr>
@@ -719,7 +753,7 @@
                 <w:noProof/>
                 <w:webHidden/>
               </w:rPr>
-              <w:t>5</w:t>
+              <w:t>4</w:t>
             </w:r>
             <w:r>
               <w:rPr>
@@ -743,7 +777,7 @@
               <w:lang w:val="en-TT" w:eastAsia="en-TT"/>
             </w:rPr>
           </w:pPr>
-          <w:hyperlink w:anchor="_Toc412240045" w:history="1">
+          <w:hyperlink w:anchor="_Toc412312130" w:history="1">
             <w:r>
               <w:rPr>
                 <w:rStyle w:val="Hyperlink"/>
@@ -787,7 +821,7 @@
                 <w:noProof/>
                 <w:webHidden/>
               </w:rPr>
-              <w:instrText xml:space="preserve"> PAGEREF _Toc412240045 \h </w:instrText>
+              <w:instrText xml:space="preserve"> PAGEREF _Toc412312130 \h </w:instrText>
             </w:r>
             <w:r>
               <w:rPr>
@@ -807,7 +841,7 @@
                 <w:noProof/>
                 <w:webHidden/>
               </w:rPr>
-              <w:t>15</w:t>
+              <w:t>14</w:t>
             </w:r>
             <w:r>
               <w:rPr>
@@ -830,7 +864,7 @@
               <w:lang w:val="en-TT" w:eastAsia="en-TT"/>
             </w:rPr>
           </w:pPr>
-          <w:hyperlink w:anchor="_Toc412240046" w:history="1">
+          <w:hyperlink w:anchor="_Toc412312131" w:history="1">
             <w:r>
               <w:rPr>
                 <w:rStyle w:val="Hyperlink"/>
@@ -858,7 +892,7 @@
                 <w:noProof/>
                 <w:webHidden/>
               </w:rPr>
-              <w:instrText xml:space="preserve"> PAGEREF _Toc412240046 \h </w:instrText>
+              <w:instrText xml:space="preserve"> PAGEREF _Toc412312131 \h </w:instrText>
             </w:r>
             <w:r>
               <w:rPr>
@@ -878,7 +912,7 @@
                 <w:noProof/>
                 <w:webHidden/>
               </w:rPr>
-              <w:t>16</w:t>
+              <w:t>15</w:t>
             </w:r>
             <w:r>
               <w:rPr>
@@ -901,7 +935,7 @@
               <w:lang w:val="en-TT" w:eastAsia="en-TT"/>
             </w:rPr>
           </w:pPr>
-          <w:hyperlink w:anchor="_Toc412240047" w:history="1">
+          <w:hyperlink w:anchor="_Toc412312132" w:history="1">
             <w:r>
               <w:rPr>
                 <w:rStyle w:val="Hyperlink"/>
@@ -929,7 +963,7 @@
                 <w:noProof/>
                 <w:webHidden/>
               </w:rPr>
-              <w:instrText xml:space="preserve"> PAGEREF _Toc412240047 \h </w:instrText>
+              <w:instrText xml:space="preserve"> PAGEREF _Toc412312132 \h </w:instrText>
             </w:r>
             <w:r>
               <w:rPr>
@@ -949,7 +983,7 @@
                 <w:noProof/>
                 <w:webHidden/>
               </w:rPr>
-              <w:t>25</w:t>
+              <w:t>23</w:t>
             </w:r>
             <w:r>
               <w:rPr>
@@ -972,7 +1006,7 @@
               <w:lang w:val="en-TT" w:eastAsia="en-TT"/>
             </w:rPr>
           </w:pPr>
-          <w:hyperlink w:anchor="_Toc412240048" w:history="1">
+          <w:hyperlink w:anchor="_Toc412312133" w:history="1">
             <w:r>
               <w:rPr>
                 <w:rStyle w:val="Hyperlink"/>
@@ -1000,7 +1034,7 @@
                 <w:noProof/>
                 <w:webHidden/>
               </w:rPr>
-              <w:instrText xml:space="preserve"> PAGEREF _Toc412240048 \h </w:instrText>
+              <w:instrText xml:space="preserve"> PAGEREF _Toc412312133 \h </w:instrText>
             </w:r>
             <w:r>
               <w:rPr>
@@ -1020,7 +1054,7 @@
                 <w:noProof/>
                 <w:webHidden/>
               </w:rPr>
-              <w:t>26</w:t>
+              <w:t>24</w:t>
             </w:r>
             <w:r>
               <w:rPr>
@@ -1043,7 +1077,7 @@
               <w:lang w:val="en-TT" w:eastAsia="en-TT"/>
             </w:rPr>
           </w:pPr>
-          <w:hyperlink w:anchor="_Toc412240049" w:history="1">
+          <w:hyperlink w:anchor="_Toc412312134" w:history="1">
             <w:r>
               <w:rPr>
                 <w:rStyle w:val="Hyperlink"/>
@@ -1071,7 +1105,7 @@
                 <w:noProof/>
                 <w:webHidden/>
               </w:rPr>
-              <w:instrText xml:space="preserve"> PAGEREF _Toc412240049 \h </w:instrText>
+              <w:instrText xml:space="preserve"> PAGEREF _Toc412312134 \h </w:instrText>
             </w:r>
             <w:r>
               <w:rPr>
@@ -1091,7 +1125,7 @@
                 <w:noProof/>
                 <w:webHidden/>
               </w:rPr>
-              <w:t>28</w:t>
+              <w:t>26</w:t>
             </w:r>
             <w:r>
               <w:rPr>
@@ -1114,7 +1148,7 @@
               <w:lang w:val="en-TT" w:eastAsia="en-TT"/>
             </w:rPr>
           </w:pPr>
-          <w:hyperlink w:anchor="_Toc412240050" w:history="1">
+          <w:hyperlink w:anchor="_Toc412312135" w:history="1">
             <w:r>
               <w:rPr>
                 <w:rStyle w:val="Hyperlink"/>
@@ -1142,7 +1176,7 @@
                 <w:noProof/>
                 <w:webHidden/>
               </w:rPr>
-              <w:instrText xml:space="preserve"> PAGEREF _Toc412240050 \h </w:instrText>
+              <w:instrText xml:space="preserve"> PAGEREF _Toc412312135 \h </w:instrText>
             </w:r>
             <w:r>
               <w:rPr>
@@ -1162,7 +1196,7 @@
                 <w:noProof/>
                 <w:webHidden/>
               </w:rPr>
-              <w:t>29</w:t>
+              <w:t>28</w:t>
             </w:r>
             <w:r>
               <w:rPr>
@@ -1186,7 +1220,7 @@
               <w:lang w:val="en-TT" w:eastAsia="en-TT"/>
             </w:rPr>
           </w:pPr>
-          <w:hyperlink w:anchor="_Toc412240051" w:history="1">
+          <w:hyperlink w:anchor="_Toc412312136" w:history="1">
             <w:r>
               <w:rPr>
                 <w:rStyle w:val="Hyperlink"/>
@@ -1230,7 +1264,7 @@
                 <w:noProof/>
                 <w:webHidden/>
               </w:rPr>
-              <w:instrText xml:space="preserve"> PAGEREF _Toc412240051 \h </w:instrText>
+              <w:instrText xml:space="preserve"> PAGEREF _Toc412312136 \h </w:instrText>
             </w:r>
             <w:r>
               <w:rPr>
@@ -1250,7 +1284,7 @@
                 <w:noProof/>
                 <w:webHidden/>
               </w:rPr>
-              <w:t>30</w:t>
+              <w:t>29</w:t>
             </w:r>
             <w:r>
               <w:rPr>
@@ -1274,7 +1308,7 @@
               <w:lang w:val="en-TT" w:eastAsia="en-TT"/>
             </w:rPr>
           </w:pPr>
-          <w:hyperlink w:anchor="_Toc412240052" w:history="1">
+          <w:hyperlink w:anchor="_Toc412312137" w:history="1">
             <w:r>
               <w:rPr>
                 <w:rStyle w:val="Hyperlink"/>
@@ -1318,7 +1352,7 @@
                 <w:noProof/>
                 <w:webHidden/>
               </w:rPr>
-              <w:instrText xml:space="preserve"> PAGEREF _Toc412240052 \h </w:instrText>
+              <w:instrText xml:space="preserve"> PAGEREF _Toc412312137 \h </w:instrText>
             </w:r>
             <w:r>
               <w:rPr>
@@ -1338,7 +1372,7 @@
                 <w:noProof/>
                 <w:webHidden/>
               </w:rPr>
-              <w:t>38</w:t>
+              <w:t>35</w:t>
             </w:r>
             <w:r>
               <w:rPr>
@@ -1362,7 +1396,7 @@
               <w:lang w:val="en-TT" w:eastAsia="en-TT"/>
             </w:rPr>
           </w:pPr>
-          <w:hyperlink w:anchor="_Toc412240053" w:history="1">
+          <w:hyperlink w:anchor="_Toc412312138" w:history="1">
             <w:r>
               <w:rPr>
                 <w:rStyle w:val="Hyperlink"/>
@@ -1406,7 +1440,7 @@
                 <w:noProof/>
                 <w:webHidden/>
               </w:rPr>
-              <w:instrText xml:space="preserve"> PAGEREF _Toc412240053 \h </w:instrText>
+              <w:instrText xml:space="preserve"> PAGEREF _Toc412312138 \h </w:instrText>
             </w:r>
             <w:r>
               <w:rPr>
@@ -1426,7 +1460,7 @@
                 <w:noProof/>
                 <w:webHidden/>
               </w:rPr>
-              <w:t>40</w:t>
+              <w:t>36</w:t>
             </w:r>
             <w:r>
               <w:rPr>
@@ -1450,7 +1484,7 @@
               <w:lang w:val="en-TT" w:eastAsia="en-TT"/>
             </w:rPr>
           </w:pPr>
-          <w:hyperlink w:anchor="_Toc412240054" w:history="1">
+          <w:hyperlink w:anchor="_Toc412312139" w:history="1">
             <w:r>
               <w:rPr>
                 <w:rStyle w:val="Hyperlink"/>
@@ -1494,7 +1528,7 @@
                 <w:noProof/>
                 <w:webHidden/>
               </w:rPr>
-              <w:instrText xml:space="preserve"> PAGEREF _Toc412240054 \h </w:instrText>
+              <w:instrText xml:space="preserve"> PAGEREF _Toc412312139 \h </w:instrText>
             </w:r>
             <w:r>
               <w:rPr>
@@ -1514,7 +1548,7 @@
                 <w:noProof/>
                 <w:webHidden/>
               </w:rPr>
-              <w:t>54</w:t>
+              <w:t>48</w:t>
             </w:r>
             <w:r>
               <w:rPr>
@@ -1538,7 +1572,7 @@
               <w:lang w:val="en-TT" w:eastAsia="en-TT"/>
             </w:rPr>
           </w:pPr>
-          <w:hyperlink w:anchor="_Toc412240055" w:history="1">
+          <w:hyperlink w:anchor="_Toc412312140" w:history="1">
             <w:r>
               <w:rPr>
                 <w:rStyle w:val="Hyperlink"/>
@@ -1582,7 +1616,7 @@
                 <w:noProof/>
                 <w:webHidden/>
               </w:rPr>
-              <w:instrText xml:space="preserve"> PAGEREF _Toc412240055 \h </w:instrText>
+              <w:instrText xml:space="preserve"> PAGEREF _Toc412312140 \h </w:instrText>
             </w:r>
             <w:r>
               <w:rPr>
@@ -1602,7 +1636,7 @@
                 <w:noProof/>
                 <w:webHidden/>
               </w:rPr>
-              <w:t>56</w:t>
+              <w:t>49</w:t>
             </w:r>
             <w:r>
               <w:rPr>
@@ -1626,7 +1660,7 @@
               <w:lang w:val="en-TT" w:eastAsia="en-TT"/>
             </w:rPr>
           </w:pPr>
-          <w:hyperlink w:anchor="_Toc412240056" w:history="1">
+          <w:hyperlink w:anchor="_Toc412312141" w:history="1">
             <w:r>
               <w:rPr>
                 <w:rStyle w:val="Hyperlink"/>
@@ -1649,7 +1683,7 @@
                 <w:rFonts w:ascii="Times New Roman" w:eastAsia="Times New Roman" w:hAnsi="Times New Roman" w:cs="Times New Roman"/>
                 <w:noProof/>
               </w:rPr>
-              <w:t>Describe future tasks (1-2) if any</w:t>
+              <w:t>Describe future tasks</w:t>
             </w:r>
             <w:r>
               <w:rPr>
@@ -1670,7 +1704,7 @@
                 <w:noProof/>
                 <w:webHidden/>
               </w:rPr>
-              <w:instrText xml:space="preserve"> PAGEREF _Toc412240056 \h </w:instrText>
+              <w:instrText xml:space="preserve"> PAGEREF _Toc412312141 \h </w:instrText>
             </w:r>
             <w:r>
               <w:rPr>
@@ -1690,7 +1724,7 @@
                 <w:noProof/>
                 <w:webHidden/>
               </w:rPr>
-              <w:t>63</w:t>
+              <w:t>55</w:t>
             </w:r>
             <w:r>
               <w:rPr>
@@ -2044,7 +2078,7 @@
           <w:rFonts w:ascii="Times New Roman" w:hAnsi="Times New Roman" w:cs="Times New Roman"/>
         </w:rPr>
       </w:pPr>
-      <w:bookmarkStart w:id="4" w:name="_Toc412240043"/>
+      <w:bookmarkStart w:id="4" w:name="_Toc412312128"/>
       <w:r>
         <w:rPr>
           <w:rFonts w:ascii="Times New Roman" w:hAnsi="Times New Roman" w:cs="Times New Roman"/>
@@ -2156,7 +2190,7 @@
       <w:pPr>
         <w:pStyle w:val="Heading2"/>
       </w:pPr>
-      <w:bookmarkStart w:id="5" w:name="_Toc412240044"/>
+      <w:bookmarkStart w:id="5" w:name="_Toc412312129"/>
       <w:r>
         <w:lastRenderedPageBreak/>
         <w:t xml:space="preserve">1.1 </w:t>
@@ -2563,8 +2597,6 @@
           <w:rFonts w:ascii="Times New Roman" w:hAnsi="Times New Roman" w:cs="Times New Roman"/>
         </w:rPr>
       </w:pPr>
-      <w:bookmarkStart w:id="6" w:name="_GoBack"/>
-      <w:bookmarkEnd w:id="6"/>
     </w:p>
     <w:p>
       <w:pPr>
@@ -3090,7 +3122,23 @@
           <w:rFonts w:ascii="Times New Roman" w:hAnsi="Times New Roman" w:cs="Times New Roman"/>
           <w:sz w:val="24"/>
         </w:rPr>
-        <w:t xml:space="preserve"> is one that conveys high quality, they utilise the approach that human beings are quality conscious, the higher the price, this would influence the emotions of buyers to perceive the product of being high in quality, thus the buyer will purchase it. Another aspect that should be discussed is the sensitivity of the customer price. There are two instances to </w:t>
+        <w:t xml:space="preserve"> is one that conveys high quality, they utilise the approach that human beings are quality conscious, the higher the price, this would influence the emotions of buyers to perceive the product of being high in quality, </w:t>
+      </w:r>
+      <w:proofErr w:type="gramStart"/>
+      <w:r>
+        <w:rPr>
+          <w:rFonts w:ascii="Times New Roman" w:hAnsi="Times New Roman" w:cs="Times New Roman"/>
+          <w:sz w:val="24"/>
+        </w:rPr>
+        <w:t>thus</w:t>
+      </w:r>
+      <w:proofErr w:type="gramEnd"/>
+      <w:r>
+        <w:rPr>
+          <w:rFonts w:ascii="Times New Roman" w:hAnsi="Times New Roman" w:cs="Times New Roman"/>
+          <w:sz w:val="24"/>
+        </w:rPr>
+        <w:t xml:space="preserve"> the buyer will purchase it. Another aspect that should be discussed is the sensitivity of the customer price. There are two instances to </w:t>
       </w:r>
       <w:r>
         <w:rPr>
@@ -3665,8 +3713,17 @@
                 <w:rFonts w:ascii="Times New Roman" w:hAnsi="Times New Roman" w:cs="Times New Roman"/>
                 <w:sz w:val="24"/>
               </w:rPr>
-              <w:t>IMAX Digicel</w:t>
-            </w:r>
+              <w:t xml:space="preserve">IMAX </w:t>
+            </w:r>
+            <w:proofErr w:type="spellStart"/>
+            <w:r>
+              <w:rPr>
+                <w:rFonts w:ascii="Times New Roman" w:hAnsi="Times New Roman" w:cs="Times New Roman"/>
+                <w:sz w:val="24"/>
+              </w:rPr>
+              <w:t>Digicel</w:t>
+            </w:r>
+            <w:proofErr w:type="spellEnd"/>
           </w:p>
         </w:tc>
         <w:tc>
@@ -4441,7 +4498,7 @@
           <w:sz w:val="24"/>
         </w:rPr>
       </w:pPr>
-      <w:bookmarkStart w:id="7" w:name="_Toc412240045"/>
+      <w:bookmarkStart w:id="6" w:name="_Toc412312130"/>
       <w:r>
         <w:rPr>
           <w:rFonts w:ascii="Times New Roman" w:eastAsia="Times New Roman" w:hAnsi="Times New Roman" w:cs="Times New Roman"/>
@@ -4450,7 +4507,7 @@
         <w:lastRenderedPageBreak/>
         <w:t>General Description</w:t>
       </w:r>
-      <w:bookmarkEnd w:id="7"/>
+      <w:bookmarkEnd w:id="6"/>
     </w:p>
     <w:p/>
     <w:p>
@@ -4624,7 +4681,7 @@
           <w:rFonts w:ascii="Times New Roman" w:eastAsia="Times New Roman" w:hAnsi="Times New Roman" w:cs="Times New Roman"/>
         </w:rPr>
       </w:pPr>
-      <w:bookmarkStart w:id="8" w:name="_Toc412240046"/>
+      <w:bookmarkStart w:id="7" w:name="_Toc412312131"/>
       <w:r>
         <w:rPr>
           <w:rFonts w:ascii="Times New Roman" w:eastAsia="Times New Roman" w:hAnsi="Times New Roman" w:cs="Times New Roman"/>
@@ -4638,7 +4695,7 @@
         </w:rPr>
         <w:t>User Personas and Characteristics</w:t>
       </w:r>
-      <w:bookmarkEnd w:id="8"/>
+      <w:bookmarkEnd w:id="7"/>
       <w:r>
         <w:rPr>
           <w:rFonts w:ascii="Times New Roman" w:eastAsia="Times New Roman" w:hAnsi="Times New Roman" w:cs="Times New Roman"/>
@@ -4843,16 +4900,26 @@
                 <w:b w:val="0"/>
                 <w:sz w:val="24"/>
               </w:rPr>
-              <w:t>Any individual who has access to a credit card, as well as any computer or smart devices that can make transactions on the go</w:t>
-            </w:r>
+              <w:t xml:space="preserve">Any individual who has access to a credit card, as well as any computer or smart devices that can make transactions on the </w:t>
+            </w:r>
+            <w:proofErr w:type="gramStart"/>
             <w:r>
               <w:rPr>
                 <w:rFonts w:ascii="Times New Roman" w:hAnsi="Times New Roman" w:cs="Times New Roman"/>
                 <w:b w:val="0"/>
                 <w:sz w:val="24"/>
               </w:rPr>
+              <w:t>go</w:t>
+            </w:r>
+            <w:r>
+              <w:rPr>
+                <w:rFonts w:ascii="Times New Roman" w:hAnsi="Times New Roman" w:cs="Times New Roman"/>
+                <w:b w:val="0"/>
+                <w:sz w:val="24"/>
+              </w:rPr>
               <w:t>.</w:t>
             </w:r>
+            <w:proofErr w:type="gramEnd"/>
           </w:p>
           <w:p>
             <w:pPr>
@@ -7362,7 +7429,7 @@
           <w:rFonts w:ascii="Times New Roman" w:eastAsia="Times New Roman" w:hAnsi="Times New Roman" w:cs="Times New Roman"/>
         </w:rPr>
       </w:pPr>
-      <w:bookmarkStart w:id="9" w:name="_Toc412240047"/>
+      <w:bookmarkStart w:id="8" w:name="_Toc412312132"/>
       <w:r>
         <w:rPr>
           <w:rFonts w:ascii="Times New Roman" w:eastAsia="Times New Roman" w:hAnsi="Times New Roman" w:cs="Times New Roman"/>
@@ -7376,7 +7443,7 @@
         </w:rPr>
         <w:t>Website Perspective</w:t>
       </w:r>
-      <w:bookmarkEnd w:id="9"/>
+      <w:bookmarkEnd w:id="8"/>
     </w:p>
     <w:p>
       <w:pPr>
@@ -7392,7 +7459,23 @@
           <w:rFonts w:ascii="Times New Roman" w:hAnsi="Times New Roman" w:cs="Times New Roman"/>
           <w:sz w:val="24"/>
         </w:rPr>
-        <w:t xml:space="preserve">The Movie Towne website is a stand-alone one meaning that it is not directly related to any other website and is maintained by Multicinemas Trinidad Ltd. , last updated in 2002. The </w:t>
+        <w:t>The Movie Towne website is a stand-alone one meaning that it is not directly related to any other website and is maintained by Multicinemas Trinidad Ltd</w:t>
+      </w:r>
+      <w:proofErr w:type="gramStart"/>
+      <w:r>
+        <w:rPr>
+          <w:rFonts w:ascii="Times New Roman" w:hAnsi="Times New Roman" w:cs="Times New Roman"/>
+          <w:sz w:val="24"/>
+        </w:rPr>
+        <w:t>. ,</w:t>
+      </w:r>
+      <w:proofErr w:type="gramEnd"/>
+      <w:r>
+        <w:rPr>
+          <w:rFonts w:ascii="Times New Roman" w:hAnsi="Times New Roman" w:cs="Times New Roman"/>
+          <w:sz w:val="24"/>
+        </w:rPr>
+        <w:t xml:space="preserve"> last updated in 2002. The </w:t>
       </w:r>
       <w:r>
         <w:rPr>
@@ -7567,7 +7650,7 @@
           <w:rFonts w:ascii="Times New Roman" w:eastAsia="Times New Roman" w:hAnsi="Times New Roman" w:cs="Times New Roman"/>
         </w:rPr>
       </w:pPr>
-      <w:bookmarkStart w:id="10" w:name="_Toc412240048"/>
+      <w:bookmarkStart w:id="9" w:name="_Toc412312133"/>
       <w:r>
         <w:rPr>
           <w:rFonts w:ascii="Times New Roman" w:eastAsia="Times New Roman" w:hAnsi="Times New Roman" w:cs="Times New Roman"/>
@@ -7581,7 +7664,7 @@
         </w:rPr>
         <w:t>Overview of Functional Requirements</w:t>
       </w:r>
-      <w:bookmarkEnd w:id="10"/>
+      <w:bookmarkEnd w:id="9"/>
     </w:p>
     <w:p/>
     <w:p/>
@@ -7973,7 +8056,7 @@
           <w:rFonts w:ascii="Times New Roman" w:eastAsia="Times New Roman" w:hAnsi="Times New Roman" w:cs="Times New Roman"/>
         </w:rPr>
       </w:pPr>
-      <w:bookmarkStart w:id="11" w:name="_Toc412240049"/>
+      <w:bookmarkStart w:id="10" w:name="_Toc412312134"/>
       <w:r>
         <w:rPr>
           <w:rFonts w:ascii="Times New Roman" w:eastAsia="Times New Roman" w:hAnsi="Times New Roman" w:cs="Times New Roman"/>
@@ -7987,7 +8070,7 @@
         </w:rPr>
         <w:t>Overview of Data Requirements</w:t>
       </w:r>
-      <w:bookmarkEnd w:id="11"/>
+      <w:bookmarkEnd w:id="10"/>
     </w:p>
     <w:p>
       <w:pPr>
@@ -8750,7 +8833,7 @@
           <w:rFonts w:ascii="Times New Roman" w:eastAsia="Times New Roman" w:hAnsi="Times New Roman" w:cs="Times New Roman"/>
         </w:rPr>
       </w:pPr>
-      <w:bookmarkStart w:id="12" w:name="_Toc412240050"/>
+      <w:bookmarkStart w:id="11" w:name="_Toc412312135"/>
       <w:r>
         <w:rPr>
           <w:rFonts w:ascii="Times New Roman" w:eastAsia="Times New Roman" w:hAnsi="Times New Roman" w:cs="Times New Roman"/>
@@ -8764,7 +8847,7 @@
         </w:rPr>
         <w:t>Other requirements</w:t>
       </w:r>
-      <w:bookmarkEnd w:id="12"/>
+      <w:bookmarkEnd w:id="11"/>
     </w:p>
     <w:p>
       <w:pPr>
@@ -9002,7 +9085,7 @@
           <w:sz w:val="24"/>
         </w:rPr>
       </w:pPr>
-      <w:bookmarkStart w:id="13" w:name="_Toc412240051"/>
+      <w:bookmarkStart w:id="12" w:name="_Toc412312136"/>
       <w:r>
         <w:rPr>
           <w:rFonts w:ascii="Times New Roman" w:eastAsia="Times New Roman" w:hAnsi="Times New Roman" w:cs="Times New Roman"/>
@@ -9011,7 +9094,7 @@
         <w:lastRenderedPageBreak/>
         <w:t>Task-oriented requirements</w:t>
       </w:r>
-      <w:bookmarkEnd w:id="13"/>
+      <w:bookmarkEnd w:id="12"/>
     </w:p>
     <w:p>
       <w:pPr>
@@ -10413,7 +10496,7 @@
         <w:rPr>
           <w:rFonts w:ascii="Times New Roman" w:hAnsi="Times New Roman" w:cs="Times New Roman"/>
           <w:noProof/>
-          <w:lang w:val="en-US"/>
+          <w:lang w:val="en-TT" w:eastAsia="en-TT"/>
         </w:rPr>
         <w:drawing>
           <wp:inline distT="114300" distB="114300" distL="114300" distR="114300" wp14:anchorId="439E7793" wp14:editId="315E1F51">
@@ -10619,7 +10702,7 @@
         <w:rPr>
           <w:rFonts w:ascii="Times New Roman" w:hAnsi="Times New Roman" w:cs="Times New Roman"/>
           <w:noProof/>
-          <w:lang w:val="en-US"/>
+          <w:lang w:val="en-TT" w:eastAsia="en-TT"/>
         </w:rPr>
         <w:drawing>
           <wp:inline distT="114300" distB="114300" distL="114300" distR="114300" wp14:anchorId="02E422E6" wp14:editId="051B7513">
@@ -10745,7 +10828,7 @@
         <w:rPr>
           <w:rFonts w:ascii="Times New Roman" w:hAnsi="Times New Roman" w:cs="Times New Roman"/>
           <w:noProof/>
-          <w:lang w:val="en-US"/>
+          <w:lang w:val="en-TT" w:eastAsia="en-TT"/>
         </w:rPr>
         <w:drawing>
           <wp:inline distT="114300" distB="114300" distL="114300" distR="114300" wp14:anchorId="09671121" wp14:editId="5208E470">
@@ -11357,7 +11440,7 @@
           <w:rFonts w:ascii="Times New Roman" w:eastAsia="Times New Roman" w:hAnsi="Times New Roman" w:cs="Times New Roman"/>
         </w:rPr>
       </w:pPr>
-      <w:bookmarkStart w:id="14" w:name="_Toc412240052"/>
+      <w:bookmarkStart w:id="13" w:name="_Toc412312137"/>
       <w:r>
         <w:rPr>
           <w:rFonts w:ascii="Times New Roman" w:eastAsia="Times New Roman" w:hAnsi="Times New Roman" w:cs="Times New Roman"/>
@@ -11366,7 +11449,7 @@
         <w:lastRenderedPageBreak/>
         <w:t>Document the Current Tasks</w:t>
       </w:r>
-      <w:bookmarkEnd w:id="14"/>
+      <w:bookmarkEnd w:id="13"/>
     </w:p>
     <w:tbl>
       <w:tblPr>
@@ -11920,7 +12003,7 @@
           <w:rFonts w:ascii="Times New Roman" w:eastAsia="Times New Roman" w:hAnsi="Times New Roman" w:cs="Times New Roman"/>
         </w:rPr>
       </w:pPr>
-      <w:bookmarkStart w:id="15" w:name="_Toc412240053"/>
+      <w:bookmarkStart w:id="14" w:name="_Toc412312138"/>
       <w:r>
         <w:rPr>
           <w:rFonts w:ascii="Times New Roman" w:eastAsia="Times New Roman" w:hAnsi="Times New Roman" w:cs="Times New Roman"/>
@@ -11928,7 +12011,7 @@
         <w:lastRenderedPageBreak/>
         <w:t>Describe each task</w:t>
       </w:r>
-      <w:bookmarkEnd w:id="15"/>
+      <w:bookmarkEnd w:id="14"/>
     </w:p>
     <w:p/>
     <w:p>
@@ -15086,7 +15169,23 @@
                 <w:rFonts w:ascii="Times New Roman" w:hAnsi="Times New Roman" w:cs="Times New Roman"/>
                 <w:sz w:val="24"/>
               </w:rPr>
-              <w:t>Descriptive layout and proper labeling of headers will be utilized</w:t>
+              <w:t xml:space="preserve">Descriptive layout and proper </w:t>
+            </w:r>
+            <w:proofErr w:type="spellStart"/>
+            <w:r>
+              <w:rPr>
+                <w:rFonts w:ascii="Times New Roman" w:hAnsi="Times New Roman" w:cs="Times New Roman"/>
+                <w:sz w:val="24"/>
+              </w:rPr>
+              <w:t>labeling</w:t>
+            </w:r>
+            <w:proofErr w:type="spellEnd"/>
+            <w:r>
+              <w:rPr>
+                <w:rFonts w:ascii="Times New Roman" w:hAnsi="Times New Roman" w:cs="Times New Roman"/>
+                <w:sz w:val="24"/>
+              </w:rPr>
+              <w:t xml:space="preserve"> of headers will be utilized</w:t>
             </w:r>
           </w:p>
         </w:tc>
@@ -16473,7 +16572,23 @@
                 <w:rFonts w:ascii="Times New Roman" w:hAnsi="Times New Roman" w:cs="Times New Roman"/>
                 <w:sz w:val="24"/>
               </w:rPr>
-              <w:t>Ample selection area shall ensure that a user won't misclick a seat. Also proper layout will ensure that a user selects the correct seat in relation to the cinema screen.</w:t>
+              <w:t xml:space="preserve">Ample selection area shall ensure that a user won't </w:t>
+            </w:r>
+            <w:proofErr w:type="spellStart"/>
+            <w:r>
+              <w:rPr>
+                <w:rFonts w:ascii="Times New Roman" w:hAnsi="Times New Roman" w:cs="Times New Roman"/>
+                <w:sz w:val="24"/>
+              </w:rPr>
+              <w:t>misclick</w:t>
+            </w:r>
+            <w:proofErr w:type="spellEnd"/>
+            <w:r>
+              <w:rPr>
+                <w:rFonts w:ascii="Times New Roman" w:hAnsi="Times New Roman" w:cs="Times New Roman"/>
+                <w:sz w:val="24"/>
+              </w:rPr>
+              <w:t xml:space="preserve"> a seat. Also proper layout will ensure that a user selects the correct seat in relation to the cinema screen.</w:t>
             </w:r>
           </w:p>
         </w:tc>
@@ -20055,7 +20170,7 @@
           <w:rFonts w:ascii="Times New Roman" w:eastAsia="Times New Roman" w:hAnsi="Times New Roman" w:cs="Times New Roman"/>
         </w:rPr>
       </w:pPr>
-      <w:bookmarkStart w:id="16" w:name="_Toc412240054"/>
+      <w:bookmarkStart w:id="15" w:name="_Toc412312139"/>
       <w:r>
         <w:rPr>
           <w:rFonts w:ascii="Times New Roman" w:eastAsia="Times New Roman" w:hAnsi="Times New Roman" w:cs="Times New Roman"/>
@@ -20063,7 +20178,7 @@
         <w:lastRenderedPageBreak/>
         <w:t>Document Problems and Opportunities</w:t>
       </w:r>
-      <w:bookmarkEnd w:id="16"/>
+      <w:bookmarkEnd w:id="15"/>
     </w:p>
     <w:p>
       <w:pPr>
@@ -20304,7 +20419,7 @@
           <w:rFonts w:ascii="Times New Roman" w:eastAsia="Times New Roman" w:hAnsi="Times New Roman" w:cs="Times New Roman"/>
         </w:rPr>
       </w:pPr>
-      <w:bookmarkStart w:id="17" w:name="_Toc412240055"/>
+      <w:bookmarkStart w:id="16" w:name="_Toc412312140"/>
       <w:r>
         <w:rPr>
           <w:rFonts w:ascii="Times New Roman" w:eastAsia="Times New Roman" w:hAnsi="Times New Roman" w:cs="Times New Roman"/>
@@ -20312,7 +20427,7 @@
         <w:lastRenderedPageBreak/>
         <w:t>Develop use case scenarios</w:t>
       </w:r>
-      <w:bookmarkEnd w:id="17"/>
+      <w:bookmarkEnd w:id="16"/>
     </w:p>
     <w:p>
       <w:pPr>
@@ -20406,7 +20521,7 @@
         <w:rPr>
           <w:rFonts w:ascii="Times New Roman" w:hAnsi="Times New Roman" w:cs="Times New Roman"/>
           <w:noProof/>
-          <w:lang w:val="en-US"/>
+          <w:lang w:val="en-TT" w:eastAsia="en-TT"/>
         </w:rPr>
         <w:drawing>
           <wp:inline distT="114300" distB="114300" distL="114300" distR="114300" wp14:anchorId="3A3075E2" wp14:editId="70271FD6">
@@ -20530,7 +20645,7 @@
         <w:rPr>
           <w:rFonts w:ascii="Times New Roman" w:hAnsi="Times New Roman" w:cs="Times New Roman"/>
           <w:noProof/>
-          <w:lang w:val="en-US"/>
+          <w:lang w:val="en-TT" w:eastAsia="en-TT"/>
         </w:rPr>
         <w:drawing>
           <wp:inline distT="114300" distB="114300" distL="114300" distR="114300" wp14:anchorId="27FD528C" wp14:editId="3C549DCD">
@@ -20677,7 +20792,7 @@
         <w:rPr>
           <w:rFonts w:ascii="Times New Roman" w:hAnsi="Times New Roman" w:cs="Times New Roman"/>
           <w:noProof/>
-          <w:lang w:val="en-US"/>
+          <w:lang w:val="en-TT" w:eastAsia="en-TT"/>
         </w:rPr>
         <w:drawing>
           <wp:inline distT="114300" distB="114300" distL="114300" distR="114300" wp14:anchorId="15368C41" wp14:editId="68AF57BA">
@@ -20824,7 +20939,7 @@
         <w:rPr>
           <w:rFonts w:ascii="Times New Roman" w:hAnsi="Times New Roman" w:cs="Times New Roman"/>
           <w:noProof/>
-          <w:lang w:val="en-US"/>
+          <w:lang w:val="en-TT" w:eastAsia="en-TT"/>
         </w:rPr>
         <w:drawing>
           <wp:inline distT="114300" distB="114300" distL="114300" distR="114300" wp14:anchorId="29C56AAA" wp14:editId="1599CB69">
@@ -20955,7 +21070,7 @@
         <w:rPr>
           <w:rFonts w:ascii="Times New Roman" w:hAnsi="Times New Roman" w:cs="Times New Roman"/>
           <w:noProof/>
-          <w:lang w:val="en-US"/>
+          <w:lang w:val="en-TT" w:eastAsia="en-TT"/>
         </w:rPr>
         <w:drawing>
           <wp:inline distT="114300" distB="114300" distL="114300" distR="114300" wp14:anchorId="481D31D8" wp14:editId="230DF5E0">
@@ -21071,7 +21186,7 @@
         <w:rPr>
           <w:rFonts w:ascii="Times New Roman" w:hAnsi="Times New Roman" w:cs="Times New Roman"/>
           <w:noProof/>
-          <w:lang w:val="en-US"/>
+          <w:lang w:val="en-TT" w:eastAsia="en-TT"/>
         </w:rPr>
         <w:drawing>
           <wp:inline distT="114300" distB="114300" distL="114300" distR="114300" wp14:anchorId="699E5403" wp14:editId="7A09D56C">
@@ -21122,14 +21237,16 @@
           <w:rFonts w:ascii="Times New Roman" w:eastAsia="Times New Roman" w:hAnsi="Times New Roman" w:cs="Times New Roman"/>
         </w:rPr>
       </w:pPr>
-      <w:bookmarkStart w:id="18" w:name="_Toc412240056"/>
+      <w:bookmarkStart w:id="17" w:name="_Toc412312141"/>
       <w:r>
         <w:rPr>
           <w:rFonts w:ascii="Times New Roman" w:eastAsia="Times New Roman" w:hAnsi="Times New Roman" w:cs="Times New Roman"/>
         </w:rPr>
         <w:lastRenderedPageBreak/>
-        <w:t>Describe future tasks (1-2) if any</w:t>
-      </w:r>
+        <w:t>Describe future tasks</w:t>
+      </w:r>
+      <w:bookmarkStart w:id="18" w:name="_GoBack"/>
+      <w:bookmarkEnd w:id="17"/>
       <w:bookmarkEnd w:id="18"/>
       <w:r>
         <w:rPr>
@@ -21288,7 +21405,7 @@
           <w:rPr>
             <w:noProof/>
           </w:rPr>
-          <w:t>55</w:t>
+          <w:t>3</w:t>
         </w:r>
         <w:r>
           <w:rPr>
@@ -21344,7 +21461,7 @@
     <w:r>
       <w:rPr>
         <w:noProof/>
-        <w:lang w:val="en-US"/>
+        <w:lang w:val="en-TT" w:eastAsia="en-TT"/>
       </w:rPr>
       <w:drawing>
         <wp:anchor distT="0" distB="0" distL="114300" distR="114300" simplePos="0" relativeHeight="251658240" behindDoc="0" locked="0" layoutInCell="1" allowOverlap="1" wp14:anchorId="5EE68CA7" wp14:editId="4DAECD5E">
@@ -27985,7 +28102,7 @@
 </file>
 
 <file path=customXml/itemProps1.xml><?xml version="1.0" encoding="utf-8"?>
-<ds:datastoreItem xmlns:ds="http://schemas.openxmlformats.org/officeDocument/2006/customXml" ds:itemID="{FE7BDF52-A98B-46A4-9CD6-9E5422D56205}">
+<ds:datastoreItem xmlns:ds="http://schemas.openxmlformats.org/officeDocument/2006/customXml" ds:itemID="{1C3B3A28-6E31-4516-91F0-D253476FCC00}">
   <ds:schemaRefs>
     <ds:schemaRef ds:uri="http://schemas.openxmlformats.org/officeDocument/2006/bibliography"/>
   </ds:schemaRefs>

</xml_diff>